<commit_message>
updating final version of my code
</commit_message>
<xml_diff>
--- a/Hw_NatualLanguage.docx
+++ b/Hw_NatualLanguage.docx
@@ -512,14 +512,14 @@
         <w:shd w:val="clear" w:color="auto" w:fill="FFFFFF"/>
         <w:spacing w:before="180" w:beforeAutospacing="0" w:after="180" w:afterAutospacing="0"/>
         <w:rPr>
-          <w:color w:val="273540"/>
+          <w:color w:val="000000" w:themeColor="text1"/>
         </w:rPr>
       </w:pPr>
       <w:r>
         <w:rPr>
           <w:rStyle w:val="Strong"/>
           <w:rFonts w:eastAsiaTheme="majorEastAsia"/>
-          <w:color w:val="273540"/>
+          <w:color w:val="000000" w:themeColor="text1"/>
         </w:rPr>
         <w:t>Discussion Prompts:</w:t>
       </w:r>
@@ -535,20 +535,20 @@
         <w:spacing w:before="180" w:beforeAutospacing="0" w:after="180" w:afterAutospacing="0"/>
         <w:ind w:left="360"/>
         <w:rPr>
-          <w:color w:val="273540"/>
+          <w:color w:val="000000" w:themeColor="text1"/>
         </w:rPr>
       </w:pPr>
       <w:r>
         <w:rPr>
           <w:rStyle w:val="Strong"/>
           <w:rFonts w:eastAsiaTheme="majorEastAsia"/>
-          <w:color w:val="273540"/>
+          <w:color w:val="000000" w:themeColor="text1"/>
         </w:rPr>
         <w:t>Model Selection vs. Model Evaluation</w:t>
       </w:r>
       <w:r>
         <w:rPr>
-          <w:color w:val="273540"/>
+          <w:color w:val="000000" w:themeColor="text1"/>
         </w:rPr>
         <w:br/>
         <w:t>Explain, in your own words, the difference between </w:t>
@@ -557,13 +557,13 @@
         <w:rPr>
           <w:i/>
           <w:iCs/>
-          <w:color w:val="273540"/>
+          <w:color w:val="000000" w:themeColor="text1"/>
         </w:rPr>
         <w:t>model selection</w:t>
       </w:r>
       <w:r>
         <w:rPr>
-          <w:color w:val="273540"/>
+          <w:color w:val="000000" w:themeColor="text1"/>
         </w:rPr>
         <w:t> and </w:t>
       </w:r>
@@ -571,13 +571,13 @@
         <w:rPr>
           <w:i/>
           <w:iCs/>
-          <w:color w:val="273540"/>
+          <w:color w:val="000000" w:themeColor="text1"/>
         </w:rPr>
         <w:t>model evaluation</w:t>
       </w:r>
       <w:r>
         <w:rPr>
-          <w:color w:val="273540"/>
+          <w:color w:val="000000" w:themeColor="text1"/>
         </w:rPr>
         <w:t>. Why is it important not to use the same data (or the same folds) for both?</w:t>
       </w:r>
@@ -589,25 +589,213 @@
         <w:spacing w:before="180" w:beforeAutospacing="0" w:after="180" w:afterAutospacing="0"/>
         <w:ind w:firstLine="720"/>
         <w:rPr>
-          <w:color w:val="273540"/>
+          <w:color w:val="000000" w:themeColor="text1"/>
         </w:rPr>
       </w:pPr>
       <w:r>
         <w:rPr>
-          <w:color w:val="273540"/>
-        </w:rPr>
-        <w:t xml:space="preserve">Model selection is choosing the best model for your goals. This can mean deciding between different models, like doing multiple regression or a decision tree, but it can also mean just deciding what values for the parameters. Alternatively, model evaluation is literally evaluating the model you have chosen, to see how well it works with new data! The important part is the “new data” aspect. If you use the same exact data or folds, your model will appear to work very well, leading to overfitting. You will likely get a low error, but that’s simply because the model was trained on that data ! If order to truly evaluate the model, you want to see how it works with new data. </w:t>
-      </w:r>
-    </w:p>
-    <w:p>
-      <w:pPr>
-        <w:pStyle w:val="yiv7477519964msonormal"/>
-        <w:shd w:val="clear" w:color="auto" w:fill="FFFFFF"/>
-        <w:spacing w:before="180" w:beforeAutospacing="0" w:after="180" w:afterAutospacing="0"/>
-        <w:rPr>
-          <w:color w:val="273540"/>
-        </w:rPr>
-      </w:pPr>
+          <w:color w:val="000000" w:themeColor="text1"/>
+        </w:rPr>
+        <w:t xml:space="preserve">Model selection is choosing the best model for your goals. This </w:t>
+      </w:r>
+      <w:r>
+        <w:rPr>
+          <w:color w:val="000000" w:themeColor="text1"/>
+        </w:rPr>
+        <w:t xml:space="preserve">can </w:t>
+      </w:r>
+      <w:r>
+        <w:rPr>
+          <w:color w:val="000000" w:themeColor="text1"/>
+        </w:rPr>
+        <w:t>mean</w:t>
+      </w:r>
+      <w:r>
+        <w:rPr>
+          <w:color w:val="000000" w:themeColor="text1"/>
+        </w:rPr>
+        <w:t xml:space="preserve"> </w:t>
+      </w:r>
+      <w:r>
+        <w:rPr>
+          <w:color w:val="000000" w:themeColor="text1"/>
+        </w:rPr>
+        <w:t xml:space="preserve">deciding between different models, </w:t>
+      </w:r>
+      <w:r>
+        <w:rPr>
+          <w:color w:val="000000" w:themeColor="text1"/>
+        </w:rPr>
+        <w:t>such as comparing</w:t>
+      </w:r>
+      <w:r>
+        <w:rPr>
+          <w:color w:val="000000" w:themeColor="text1"/>
+        </w:rPr>
+        <w:t xml:space="preserve"> multiple regression </w:t>
+      </w:r>
+      <w:r>
+        <w:rPr>
+          <w:color w:val="000000" w:themeColor="text1"/>
+        </w:rPr>
+        <w:t>with</w:t>
+      </w:r>
+      <w:r>
+        <w:rPr>
+          <w:color w:val="000000" w:themeColor="text1"/>
+        </w:rPr>
+        <w:t xml:space="preserve"> a decision tree, but it can also mean </w:t>
+      </w:r>
+      <w:r>
+        <w:rPr>
+          <w:color w:val="000000" w:themeColor="text1"/>
+        </w:rPr>
+        <w:t>simply</w:t>
+      </w:r>
+      <w:r>
+        <w:rPr>
+          <w:color w:val="000000" w:themeColor="text1"/>
+        </w:rPr>
+        <w:t xml:space="preserve"> </w:t>
+      </w:r>
+      <w:r>
+        <w:rPr>
+          <w:color w:val="000000" w:themeColor="text1"/>
+        </w:rPr>
+        <w:t>tuning hyperparameters</w:t>
+      </w:r>
+      <w:r>
+        <w:rPr>
+          <w:color w:val="000000" w:themeColor="text1"/>
+        </w:rPr>
+        <w:t xml:space="preserve">. Alternatively, model evaluation is evaluating </w:t>
+      </w:r>
+      <w:r>
+        <w:rPr>
+          <w:color w:val="000000" w:themeColor="text1"/>
+        </w:rPr>
+        <w:t>said chosen</w:t>
+      </w:r>
+      <w:r>
+        <w:rPr>
+          <w:color w:val="000000" w:themeColor="text1"/>
+        </w:rPr>
+        <w:t xml:space="preserve"> model, to see how well it works with new data! The important </w:t>
+      </w:r>
+      <w:r>
+        <w:rPr>
+          <w:color w:val="000000" w:themeColor="text1"/>
+        </w:rPr>
+        <w:t xml:space="preserve">part to focus on </w:t>
+      </w:r>
+      <w:r>
+        <w:rPr>
+          <w:color w:val="000000" w:themeColor="text1"/>
+        </w:rPr>
+        <w:t xml:space="preserve">is the “new data” aspect. If you use the same exact data or folds, your model will appear to work very well, leading to overfitting. </w:t>
+      </w:r>
+      <w:r>
+        <w:rPr>
+          <w:color w:val="000000" w:themeColor="text1"/>
+        </w:rPr>
+        <w:t xml:space="preserve">I like to think of it like cheating on a test. </w:t>
+      </w:r>
+      <w:r>
+        <w:rPr>
+          <w:color w:val="000000" w:themeColor="text1"/>
+        </w:rPr>
+        <w:t>The model</w:t>
+      </w:r>
+      <w:r>
+        <w:rPr>
+          <w:color w:val="000000" w:themeColor="text1"/>
+        </w:rPr>
+        <w:t xml:space="preserve"> will likely </w:t>
+      </w:r>
+      <w:r>
+        <w:rPr>
+          <w:color w:val="000000" w:themeColor="text1"/>
+        </w:rPr>
+        <w:t>have</w:t>
+      </w:r>
+      <w:r>
+        <w:rPr>
+          <w:color w:val="000000" w:themeColor="text1"/>
+        </w:rPr>
+        <w:t xml:space="preserve"> low error, but that’s simply because the model </w:t>
+      </w:r>
+      <w:r>
+        <w:rPr>
+          <w:color w:val="000000" w:themeColor="text1"/>
+        </w:rPr>
+        <w:t xml:space="preserve">cheated, it’s not actually learning! </w:t>
+      </w:r>
+      <w:r>
+        <w:rPr>
+          <w:color w:val="000000" w:themeColor="text1"/>
+        </w:rPr>
+        <w:t xml:space="preserve">To get a </w:t>
+      </w:r>
+      <w:r>
+        <w:rPr>
+          <w:color w:val="000000" w:themeColor="text1"/>
+        </w:rPr>
+        <w:t>true</w:t>
+      </w:r>
+      <w:r>
+        <w:rPr>
+          <w:color w:val="000000" w:themeColor="text1"/>
+        </w:rPr>
+        <w:t xml:space="preserve"> </w:t>
+      </w:r>
+      <w:r>
+        <w:rPr>
+          <w:color w:val="000000" w:themeColor="text1"/>
+        </w:rPr>
+        <w:t xml:space="preserve">idea of how well </w:t>
+      </w:r>
+      <w:r>
+        <w:rPr>
+          <w:color w:val="000000" w:themeColor="text1"/>
+        </w:rPr>
+        <w:t>a</w:t>
+      </w:r>
+      <w:r>
+        <w:rPr>
+          <w:color w:val="000000" w:themeColor="text1"/>
+        </w:rPr>
+        <w:t xml:space="preserve"> model</w:t>
+      </w:r>
+      <w:r>
+        <w:rPr>
+          <w:color w:val="000000" w:themeColor="text1"/>
+        </w:rPr>
+        <w:t xml:space="preserve"> generaliz</w:t>
+      </w:r>
+      <w:r>
+        <w:rPr>
+          <w:color w:val="000000" w:themeColor="text1"/>
+        </w:rPr>
+        <w:t>es</w:t>
+      </w:r>
+      <w:r>
+        <w:rPr>
+          <w:color w:val="000000" w:themeColor="text1"/>
+        </w:rPr>
+        <w:t xml:space="preserve">, </w:t>
+      </w:r>
+      <w:r>
+        <w:rPr>
+          <w:color w:val="000000" w:themeColor="text1"/>
+        </w:rPr>
+        <w:t xml:space="preserve">model </w:t>
+      </w:r>
+      <w:r>
+        <w:rPr>
+          <w:color w:val="000000" w:themeColor="text1"/>
+        </w:rPr>
+        <w:t>evaluation should always be done on unseen data, separate from what was used in model selection.</w:t>
+      </w:r>
     </w:p>
     <w:p>
       <w:pPr>
@@ -620,20 +808,20 @@
         <w:spacing w:before="180" w:beforeAutospacing="0" w:after="180" w:afterAutospacing="0"/>
         <w:ind w:left="360"/>
         <w:rPr>
-          <w:color w:val="273540"/>
+          <w:color w:val="000000" w:themeColor="text1"/>
         </w:rPr>
       </w:pPr>
       <w:r>
         <w:rPr>
           <w:rStyle w:val="Strong"/>
           <w:rFonts w:eastAsiaTheme="majorEastAsia"/>
-          <w:color w:val="273540"/>
+          <w:color w:val="000000" w:themeColor="text1"/>
         </w:rPr>
         <w:t>Bootstrap Philosophy</w:t>
       </w:r>
       <w:r>
         <w:rPr>
-          <w:color w:val="273540"/>
+          <w:color w:val="000000" w:themeColor="text1"/>
         </w:rPr>
         <w:br/>
         <w:t>The bootstrap method might feel strange at first: we create synthetic datasets by resampling the one dataset we already have. Reflect on this: Why do you think the bootstrap works? What assumptions does it rely on? When might those assumptions break down?</w:t>
@@ -644,32 +832,354 @@
         <w:pStyle w:val="yiv7477519964msonormal"/>
         <w:shd w:val="clear" w:color="auto" w:fill="FFFFFF"/>
         <w:spacing w:before="180" w:beforeAutospacing="0" w:after="180" w:afterAutospacing="0"/>
-        <w:ind w:firstLine="720"/>
-        <w:rPr>
-          <w:color w:val="273540"/>
+        <w:ind w:left="360" w:firstLine="360"/>
+        <w:rPr>
+          <w:color w:val="000000" w:themeColor="text1"/>
         </w:rPr>
       </w:pPr>
       <w:r>
         <w:rPr>
-          <w:color w:val="273540"/>
+          <w:color w:val="000000" w:themeColor="text1"/>
+        </w:rPr>
+        <w:t xml:space="preserve">At first, I </w:t>
+      </w:r>
+      <w:r>
+        <w:rPr>
+          <w:color w:val="000000" w:themeColor="text1"/>
+        </w:rPr>
+        <w:t xml:space="preserve">really </w:t>
+      </w:r>
+      <w:r>
+        <w:rPr>
+          <w:color w:val="000000" w:themeColor="text1"/>
+        </w:rPr>
+        <w:t>struggle</w:t>
+      </w:r>
+      <w:r>
+        <w:rPr>
+          <w:color w:val="000000" w:themeColor="text1"/>
+        </w:rPr>
+        <w:t>d</w:t>
+      </w:r>
+      <w:r>
+        <w:rPr>
+          <w:color w:val="000000" w:themeColor="text1"/>
+        </w:rPr>
+        <w:t xml:space="preserve"> to understand how </w:t>
+      </w:r>
+      <w:r>
+        <w:rPr>
+          <w:color w:val="000000" w:themeColor="text1"/>
+        </w:rPr>
+        <w:t>bootstrapping</w:t>
+      </w:r>
+      <w:r>
+        <w:rPr>
+          <w:color w:val="000000" w:themeColor="text1"/>
+        </w:rPr>
+        <w:t xml:space="preserve"> </w:t>
+      </w:r>
+      <w:r>
+        <w:rPr>
+          <w:color w:val="000000" w:themeColor="text1"/>
+        </w:rPr>
+        <w:t>could model the central limit theorem or sampling variability</w:t>
+      </w:r>
+      <w:r>
+        <w:rPr>
+          <w:color w:val="000000" w:themeColor="text1"/>
+        </w:rPr>
+        <w:t xml:space="preserve">. However, </w:t>
+      </w:r>
+      <w:r>
+        <w:rPr>
+          <w:color w:val="000000" w:themeColor="text1"/>
+        </w:rPr>
+        <w:t xml:space="preserve">through these </w:t>
+      </w:r>
+      <w:r>
+        <w:rPr>
+          <w:color w:val="000000" w:themeColor="text1"/>
+        </w:rPr>
+        <w:t xml:space="preserve">class </w:t>
+      </w:r>
+      <w:r>
+        <w:rPr>
+          <w:color w:val="000000" w:themeColor="text1"/>
+        </w:rPr>
+        <w:t xml:space="preserve">practices I realized </w:t>
+      </w:r>
+      <w:r>
+        <w:rPr>
+          <w:color w:val="000000" w:themeColor="text1"/>
+        </w:rPr>
+        <w:t xml:space="preserve">the </w:t>
+      </w:r>
+      <w:r>
+        <w:rPr>
+          <w:color w:val="000000" w:themeColor="text1"/>
         </w:rPr>
         <w:lastRenderedPageBreak/>
-        <w:t xml:space="preserve">At first, I struggle to understand how this is different from using the same data to evaluate our model. However, the bootstrap works because of the randomness itself, using the sample we have as a proxy for the population. The replacement aspect is what truly allows for simulation of variability, we are pretending that we have different datasets! In terms of assumptions, we treat the data as an empirical distribution as if we were resampling from the population. However, if we have a unique sample that was not originally randomly chosen from the population, the bootstrap may not work as well, and instead, reinforce bias. Additionally, we need a large sample to be able to make reasonable conclusions, if the sample size is </w:t>
-      </w:r>
-      <w:proofErr w:type="gramStart"/>
-      <w:r>
-        <w:rPr>
-          <w:color w:val="273540"/>
-        </w:rPr>
-        <w:t>small</w:t>
-      </w:r>
-      <w:proofErr w:type="gramEnd"/>
-      <w:r>
-        <w:rPr>
-          <w:color w:val="273540"/>
-        </w:rPr>
-        <w:t xml:space="preserve"> we may struggle. </w:t>
-      </w:r>
+        <w:t xml:space="preserve">bootstrap works </w:t>
+      </w:r>
+      <w:r>
+        <w:rPr>
+          <w:i/>
+          <w:iCs/>
+          <w:color w:val="000000" w:themeColor="text1"/>
+        </w:rPr>
+        <w:t>because</w:t>
+      </w:r>
+      <w:r>
+        <w:rPr>
+          <w:color w:val="000000" w:themeColor="text1"/>
+        </w:rPr>
+        <w:t xml:space="preserve"> of the randomness itself, using the sample as a proxy for the population</w:t>
+      </w:r>
+      <w:r>
+        <w:rPr>
+          <w:color w:val="000000" w:themeColor="text1"/>
+        </w:rPr>
+        <w:t xml:space="preserve"> </w:t>
+      </w:r>
+      <w:r>
+        <w:rPr>
+          <w:color w:val="000000" w:themeColor="text1"/>
+        </w:rPr>
+        <w:t>to</w:t>
+      </w:r>
+      <w:r>
+        <w:rPr>
+          <w:color w:val="000000" w:themeColor="text1"/>
+        </w:rPr>
+        <w:t xml:space="preserve"> </w:t>
+      </w:r>
+      <w:r>
+        <w:rPr>
+          <w:color w:val="000000" w:themeColor="text1"/>
+        </w:rPr>
+        <w:t>resample with replacement</w:t>
+      </w:r>
+      <w:r>
+        <w:rPr>
+          <w:color w:val="000000" w:themeColor="text1"/>
+        </w:rPr>
+        <w:t xml:space="preserve">. </w:t>
+      </w:r>
+      <w:r>
+        <w:rPr>
+          <w:color w:val="000000" w:themeColor="text1"/>
+        </w:rPr>
+        <w:t xml:space="preserve">In this case, we can use the idea of variability and randomness to our advantage. </w:t>
+      </w:r>
+      <w:r>
+        <w:rPr>
+          <w:color w:val="000000" w:themeColor="text1"/>
+        </w:rPr>
+        <w:t xml:space="preserve">The </w:t>
+      </w:r>
+      <w:r>
+        <w:rPr>
+          <w:color w:val="000000" w:themeColor="text1"/>
+        </w:rPr>
+        <w:t xml:space="preserve">key aspect of bootstrapping is </w:t>
+      </w:r>
+      <w:r>
+        <w:rPr>
+          <w:color w:val="000000" w:themeColor="text1"/>
+        </w:rPr>
+        <w:t>replacement;</w:t>
+      </w:r>
+      <w:r>
+        <w:rPr>
+          <w:color w:val="000000" w:themeColor="text1"/>
+        </w:rPr>
+        <w:t xml:space="preserve"> this is </w:t>
+      </w:r>
+      <w:r>
+        <w:rPr>
+          <w:color w:val="000000" w:themeColor="text1"/>
+        </w:rPr>
+        <w:t xml:space="preserve">what truly allows for simulation of </w:t>
+      </w:r>
+      <w:r>
+        <w:rPr>
+          <w:color w:val="000000" w:themeColor="text1"/>
+        </w:rPr>
+        <w:t>variability</w:t>
+      </w:r>
+      <w:r>
+        <w:rPr>
+          <w:color w:val="000000" w:themeColor="text1"/>
+        </w:rPr>
+        <w:t xml:space="preserve"> and different datasets</w:t>
+      </w:r>
+      <w:r>
+        <w:rPr>
+          <w:color w:val="000000" w:themeColor="text1"/>
+        </w:rPr>
+        <w:t>!</w:t>
+      </w:r>
+      <w:r>
+        <w:rPr>
+          <w:color w:val="000000" w:themeColor="text1"/>
+        </w:rPr>
+        <w:t xml:space="preserve"> </w:t>
+      </w:r>
+    </w:p>
+    <w:p>
+      <w:pPr>
+        <w:pStyle w:val="yiv7477519964msonormal"/>
+        <w:shd w:val="clear" w:color="auto" w:fill="FFFFFF"/>
+        <w:spacing w:before="180" w:beforeAutospacing="0" w:after="180" w:afterAutospacing="0"/>
+        <w:ind w:left="360" w:firstLine="360"/>
+        <w:rPr>
+          <w:color w:val="000000" w:themeColor="text1"/>
+        </w:rPr>
+      </w:pPr>
+      <w:r>
+        <w:rPr>
+          <w:color w:val="000000" w:themeColor="text1"/>
+        </w:rPr>
+        <w:t>In terms of assumptions, we treat the data as an empirical</w:t>
+      </w:r>
+      <w:r>
+        <w:rPr>
+          <w:color w:val="000000" w:themeColor="text1"/>
+        </w:rPr>
+        <w:t xml:space="preserve"> distribution</w:t>
+      </w:r>
+      <w:r>
+        <w:rPr>
+          <w:color w:val="000000" w:themeColor="text1"/>
+        </w:rPr>
+        <w:t xml:space="preserve">. We must assume it is representative of the population, the data is independent and </w:t>
+      </w:r>
+      <w:r>
+        <w:rPr>
+          <w:color w:val="000000" w:themeColor="text1"/>
+        </w:rPr>
+        <w:t>identically</w:t>
+      </w:r>
+      <w:r>
+        <w:rPr>
+          <w:color w:val="000000" w:themeColor="text1"/>
+        </w:rPr>
+        <w:t xml:space="preserve"> distributed, and the sample is large enough</w:t>
+      </w:r>
+      <w:r>
+        <w:rPr>
+          <w:color w:val="000000" w:themeColor="text1"/>
+        </w:rPr>
+        <w:t xml:space="preserve"> (</w:t>
+      </w:r>
+      <w:r>
+        <w:rPr>
+          <w:color w:val="000000" w:themeColor="text1"/>
+        </w:rPr>
+        <w:t>Solomon, 2020</w:t>
+      </w:r>
+      <w:r>
+        <w:rPr>
+          <w:color w:val="000000" w:themeColor="text1"/>
+        </w:rPr>
+        <w:t>)</w:t>
+      </w:r>
+      <w:r>
+        <w:rPr>
+          <w:color w:val="000000" w:themeColor="text1"/>
+        </w:rPr>
+        <w:t xml:space="preserve">. </w:t>
+      </w:r>
+      <w:r>
+        <w:rPr>
+          <w:color w:val="000000" w:themeColor="text1"/>
+        </w:rPr>
+        <w:t>For example</w:t>
+      </w:r>
+      <w:r>
+        <w:rPr>
+          <w:color w:val="000000" w:themeColor="text1"/>
+        </w:rPr>
+        <w:t xml:space="preserve">, if we have a </w:t>
+      </w:r>
+      <w:r>
+        <w:rPr>
+          <w:color w:val="000000" w:themeColor="text1"/>
+        </w:rPr>
+        <w:t>convenience s</w:t>
+      </w:r>
+      <w:r>
+        <w:rPr>
+          <w:color w:val="000000" w:themeColor="text1"/>
+        </w:rPr>
+        <w:t xml:space="preserve">ample that was not randomly chosen from the population, the bootstrap may not work as well, and instead, reinforce bias. Additionally, if the sample size is </w:t>
+      </w:r>
+      <w:r>
+        <w:rPr>
+          <w:color w:val="000000" w:themeColor="text1"/>
+        </w:rPr>
+        <w:t>small,</w:t>
+      </w:r>
+      <w:r>
+        <w:rPr>
+          <w:color w:val="000000" w:themeColor="text1"/>
+        </w:rPr>
+        <w:t xml:space="preserve"> we may struggle</w:t>
+      </w:r>
+      <w:r>
+        <w:rPr>
+          <w:color w:val="000000" w:themeColor="text1"/>
+        </w:rPr>
+        <w:t xml:space="preserve"> to get the variation needed</w:t>
+      </w:r>
+      <w:r>
+        <w:rPr>
+          <w:color w:val="000000" w:themeColor="text1"/>
+        </w:rPr>
+        <w:t xml:space="preserve">. </w:t>
+      </w:r>
+    </w:p>
+    <w:p>
+      <w:pPr>
+        <w:pStyle w:val="yiv7477519964msonormal"/>
+        <w:shd w:val="clear" w:color="auto" w:fill="FFFFFF"/>
+        <w:spacing w:before="180" w:beforeAutospacing="0" w:after="180" w:afterAutospacing="0"/>
+        <w:ind w:left="360" w:firstLine="360"/>
+        <w:rPr>
+          <w:color w:val="000000" w:themeColor="text1"/>
+        </w:rPr>
+      </w:pPr>
+      <w:r>
+        <w:rPr>
+          <w:color w:val="000000" w:themeColor="text1"/>
+        </w:rPr>
+        <w:t xml:space="preserve">Solomon, D. (2020, November 26). </w:t>
+      </w:r>
+      <w:r>
+        <w:rPr>
+          <w:rStyle w:val="Emphasis"/>
+          <w:rFonts w:eastAsiaTheme="majorEastAsia"/>
+          <w:color w:val="000000" w:themeColor="text1"/>
+        </w:rPr>
+        <w:t>Bootstrapping: The basics</w:t>
+      </w:r>
+      <w:r>
+        <w:rPr>
+          <w:color w:val="000000" w:themeColor="text1"/>
+        </w:rPr>
+        <w:t xml:space="preserve">. Medium. </w:t>
+      </w:r>
+      <w:hyperlink r:id="rId6" w:tgtFrame="_new" w:history="1">
+        <w:r>
+          <w:rPr>
+            <w:rStyle w:val="Hyperlink"/>
+            <w:rFonts w:eastAsiaTheme="majorEastAsia"/>
+            <w:color w:val="000000" w:themeColor="text1"/>
+          </w:rPr>
+          <w:t>https://drew-solomon.medium.com/bootstrapping-the-basics-4dbd7ca965f1</w:t>
+        </w:r>
+      </w:hyperlink>
     </w:p>
     <w:p>
       <w:pPr>
@@ -682,20 +1192,20 @@
         <w:spacing w:before="180" w:beforeAutospacing="0" w:after="180" w:afterAutospacing="0"/>
         <w:ind w:left="360"/>
         <w:rPr>
-          <w:color w:val="273540"/>
+          <w:color w:val="000000" w:themeColor="text1"/>
         </w:rPr>
       </w:pPr>
       <w:r>
         <w:rPr>
           <w:rStyle w:val="Strong"/>
           <w:rFonts w:eastAsiaTheme="majorEastAsia"/>
-          <w:color w:val="273540"/>
+          <w:color w:val="000000" w:themeColor="text1"/>
         </w:rPr>
         <w:t>Signal vs. Noise</w:t>
       </w:r>
       <w:r>
         <w:rPr>
-          <w:color w:val="273540"/>
+          <w:color w:val="000000" w:themeColor="text1"/>
         </w:rPr>
         <w:br/>
         <w:t>Share a real-world example where you think randomness or noise might dominate over signal. How would this affect your approach to modeling?</w:t>
@@ -708,60 +1218,1323 @@
         <w:spacing w:before="180" w:beforeAutospacing="0" w:after="180" w:afterAutospacing="0"/>
         <w:ind w:firstLine="720"/>
         <w:rPr>
-          <w:color w:val="273540"/>
+          <w:color w:val="000000" w:themeColor="text1"/>
         </w:rPr>
       </w:pPr>
       <w:r>
         <w:rPr>
-          <w:color w:val="273540"/>
-        </w:rPr>
-        <w:t xml:space="preserve">I think in the social sciences, we have a lot of randomness or noise that makes it difficult to model and evaluate outcomes. </w:t>
-      </w:r>
-      <w:proofErr w:type="gramStart"/>
-      <w:r>
-        <w:rPr>
-          <w:color w:val="273540"/>
-        </w:rPr>
-        <w:t>In particular, think</w:t>
-      </w:r>
-      <w:proofErr w:type="gramEnd"/>
-      <w:r>
-        <w:rPr>
-          <w:color w:val="273540"/>
-        </w:rPr>
-        <w:t xml:space="preserve"> of a situation where we are trying to evaluate the long-term outcomes of a new educational policy in elementary school. Perhaps we want to see if eliminating homework in elementary school has a relationship with graduate rates in high school, and if the cost is worth implementing. In this situation there is a lot of potential factors influencing graduate rates in high school, it would be </w:t>
-      </w:r>
-      <w:proofErr w:type="gramStart"/>
-      <w:r>
-        <w:rPr>
-          <w:color w:val="273540"/>
-        </w:rPr>
-        <w:t>really difficult</w:t>
-      </w:r>
-      <w:proofErr w:type="gramEnd"/>
-      <w:r>
-        <w:rPr>
-          <w:color w:val="273540"/>
-        </w:rPr>
-        <w:t xml:space="preserve"> to tie these two together. With modeling, we</w:t>
+          <w:color w:val="000000" w:themeColor="text1"/>
+        </w:rPr>
+        <w:t xml:space="preserve">Particularly </w:t>
+      </w:r>
+      <w:r>
+        <w:rPr>
+          <w:color w:val="000000" w:themeColor="text1"/>
+        </w:rPr>
+        <w:t>in the social sciences, we have a lot of randomness or noise that makes it difficult to model and evaluate outcomes</w:t>
+      </w:r>
+      <w:r>
+        <w:rPr>
+          <w:color w:val="000000" w:themeColor="text1"/>
+        </w:rPr>
+        <w:t>. For example. I work on a survey team, and we have a common issue called survey fatigue where participants</w:t>
+      </w:r>
+      <w:r>
+        <w:rPr>
+          <w:color w:val="000000" w:themeColor="text1"/>
+        </w:rPr>
+        <w:t xml:space="preserve"> </w:t>
+      </w:r>
+      <w:r>
+        <w:rPr>
+          <w:color w:val="000000" w:themeColor="text1"/>
+        </w:rPr>
+        <w:t xml:space="preserve">may respond </w:t>
+      </w:r>
+      <w:r>
+        <w:rPr>
+          <w:color w:val="000000" w:themeColor="text1"/>
+        </w:rPr>
+        <w:t>without thinking</w:t>
+      </w:r>
+      <w:r>
+        <w:rPr>
+          <w:color w:val="000000" w:themeColor="text1"/>
+        </w:rPr>
+        <w:t>, choose random answers, or rush through questions</w:t>
+      </w:r>
+      <w:r>
+        <w:rPr>
+          <w:color w:val="000000" w:themeColor="text1"/>
+        </w:rPr>
+        <w:t xml:space="preserve">, </w:t>
+      </w:r>
+      <w:r>
+        <w:rPr>
+          <w:color w:val="000000" w:themeColor="text1"/>
+        </w:rPr>
+        <w:t>especially in long surveys</w:t>
+      </w:r>
+      <w:r>
+        <w:rPr>
+          <w:color w:val="000000" w:themeColor="text1"/>
+        </w:rPr>
+        <w:t xml:space="preserve">. </w:t>
+      </w:r>
+      <w:r>
+        <w:rPr>
+          <w:color w:val="000000" w:themeColor="text1"/>
+        </w:rPr>
+        <w:t>In this situation there is</w:t>
+      </w:r>
+      <w:r>
+        <w:rPr>
+          <w:color w:val="000000" w:themeColor="text1"/>
+        </w:rPr>
+        <w:t xml:space="preserve"> a lot of random noise that can overshadow true relationships, making it difficult to make valid inferences</w:t>
+      </w:r>
+      <w:r>
+        <w:rPr>
+          <w:color w:val="000000" w:themeColor="text1"/>
+        </w:rPr>
+        <w:t xml:space="preserve"> or predictions</w:t>
+      </w:r>
+      <w:r>
+        <w:rPr>
+          <w:color w:val="000000" w:themeColor="text1"/>
+        </w:rPr>
+        <w:t>.</w:t>
+      </w:r>
+      <w:r>
+        <w:rPr>
+          <w:color w:val="000000" w:themeColor="text1"/>
+        </w:rPr>
+        <w:t xml:space="preserve"> To rectify this (a</w:t>
+      </w:r>
+      <w:r>
+        <w:rPr>
+          <w:color w:val="000000" w:themeColor="text1"/>
+        </w:rPr>
+        <w:t>side from changing the survey itself</w:t>
+      </w:r>
+      <w:r>
+        <w:rPr>
+          <w:color w:val="000000" w:themeColor="text1"/>
+        </w:rPr>
+        <w:t xml:space="preserve">), </w:t>
+      </w:r>
+      <w:r>
+        <w:rPr>
+          <w:color w:val="000000" w:themeColor="text1"/>
+        </w:rPr>
+        <w:t>we</w:t>
+      </w:r>
+      <w:r>
+        <w:rPr>
+          <w:color w:val="000000" w:themeColor="text1"/>
+        </w:rPr>
+        <w:t xml:space="preserve"> often </w:t>
+      </w:r>
+      <w:r>
+        <w:rPr>
+          <w:color w:val="000000" w:themeColor="text1"/>
+        </w:rPr>
+        <w:t>analyze</w:t>
+      </w:r>
+      <w:r>
+        <w:rPr>
+          <w:color w:val="000000" w:themeColor="text1"/>
+        </w:rPr>
+        <w:t xml:space="preserve"> response time, use statistical tools more robust to noise</w:t>
+      </w:r>
+      <w:r>
+        <w:rPr>
+          <w:color w:val="000000" w:themeColor="text1"/>
+        </w:rPr>
+        <w:t xml:space="preserve"> (E.g., robust standard errors)</w:t>
+      </w:r>
+      <w:r>
+        <w:rPr>
+          <w:color w:val="000000" w:themeColor="text1"/>
+        </w:rPr>
+        <w:t>, and analyze data longitudinally</w:t>
+      </w:r>
+      <w:r>
+        <w:rPr>
+          <w:color w:val="000000" w:themeColor="text1"/>
+        </w:rPr>
+        <w:t xml:space="preserve"> (e.g., mixed models) to uncover patterns overtime</w:t>
+      </w:r>
+      <w:r>
+        <w:rPr>
+          <w:color w:val="000000" w:themeColor="text1"/>
+        </w:rPr>
+        <w:t xml:space="preserve">. </w:t>
+      </w:r>
+      <w:r>
+        <w:rPr>
+          <w:color w:val="000000" w:themeColor="text1"/>
+        </w:rPr>
+        <w:t xml:space="preserve">Another thing we sometimes do is </w:t>
+      </w:r>
+      <w:r>
+        <w:rPr>
+          <w:color w:val="000000" w:themeColor="text1"/>
+        </w:rPr>
+        <w:t>utilize</w:t>
+      </w:r>
+      <w:r>
+        <w:rPr>
+          <w:color w:val="000000" w:themeColor="text1"/>
+        </w:rPr>
+        <w:t xml:space="preserve"> latent models, like factor analysis, which can help separate measurement error from true signal</w:t>
+      </w:r>
+      <w:r>
+        <w:rPr>
+          <w:color w:val="000000" w:themeColor="text1"/>
+        </w:rPr>
+        <w:t xml:space="preserve">. </w:t>
+      </w:r>
+    </w:p>
+    <w:p>
+      <w:r>
+        <w:rPr>
+          <w:b/>
+          <w:bCs/>
+        </w:rPr>
+        <w:t>Experiment 3: Bootstrapping for Uncertainty:</w:t>
+      </w:r>
+      <w:r>
+        <w:t xml:space="preserve"> </w:t>
+      </w:r>
+      <w:r>
+        <w:t xml:space="preserve">For this practice, I ended up </w:t>
+      </w:r>
+      <w:r>
+        <w:t>importing</w:t>
+      </w:r>
+      <w:r>
+        <w:t xml:space="preserve"> data from a study I did last year on how </w:t>
+      </w:r>
+      <w:r>
+        <w:t>t</w:t>
+      </w:r>
+      <w:r>
+        <w:t xml:space="preserve">rust in the government </w:t>
+      </w:r>
+      <w:r>
+        <w:t xml:space="preserve">in the United States </w:t>
+      </w:r>
+      <w:r>
+        <w:t>can predict political participation</w:t>
+      </w:r>
+      <w:r>
+        <w:t xml:space="preserve">, when controlling for </w:t>
+      </w:r>
+      <w:r>
+        <w:t>political</w:t>
+      </w:r>
+      <w:r>
+        <w:t xml:space="preserve"> </w:t>
+      </w:r>
+      <w:r>
+        <w:t>spectrum placement</w:t>
+      </w:r>
+      <w:r>
+        <w:t xml:space="preserve"> and income</w:t>
+      </w:r>
+      <w:r>
+        <w:t xml:space="preserve">, utilizing </w:t>
+      </w:r>
+      <w:r>
+        <w:t xml:space="preserve">publicly available </w:t>
+      </w:r>
+      <w:r>
+        <w:t xml:space="preserve">2014 data from </w:t>
+      </w:r>
+      <w:r>
+        <w:t xml:space="preserve">the </w:t>
+      </w:r>
+      <w:r>
+        <w:rPr>
+          <w:color w:val="000000"/>
+        </w:rPr>
+        <w:t xml:space="preserve">International Social Survey </w:t>
+      </w:r>
+      <w:proofErr w:type="spellStart"/>
+      <w:r>
+        <w:rPr>
+          <w:color w:val="000000"/>
+        </w:rPr>
+        <w:t>Programme</w:t>
+      </w:r>
+      <w:proofErr w:type="spellEnd"/>
+      <w:r>
+        <w:rPr>
+          <w:color w:val="000000"/>
+        </w:rPr>
+        <w:t xml:space="preserve"> (ISSP)</w:t>
+      </w:r>
+      <w:r>
+        <w:t xml:space="preserve">. </w:t>
+      </w:r>
+      <w:r>
+        <w:t xml:space="preserve">My goal was to </w:t>
+      </w:r>
+      <w:r>
+        <w:t>see</w:t>
+      </w:r>
+      <w:r>
+        <w:t xml:space="preserve"> if my</w:t>
+      </w:r>
+      <w:r>
+        <w:t xml:space="preserve"> original</w:t>
+      </w:r>
+      <w:r>
+        <w:t xml:space="preserve"> estimates </w:t>
+      </w:r>
+      <w:r>
+        <w:t xml:space="preserve">would </w:t>
+      </w:r>
+      <w:r>
+        <w:t>remain</w:t>
+      </w:r>
+      <w:r>
+        <w:t xml:space="preserve"> stable </w:t>
+      </w:r>
+      <w:r>
+        <w:t>when</w:t>
+      </w:r>
+      <w:r>
+        <w:t xml:space="preserve"> bootstrapping</w:t>
+      </w:r>
+      <w:r>
+        <w:t xml:space="preserve">. </w:t>
+      </w:r>
+      <w:r>
+        <w:t>After r</w:t>
+      </w:r>
+      <w:r>
+        <w:t>emoving missing data, m</w:t>
+      </w:r>
+      <w:r>
+        <w:t xml:space="preserve">y </w:t>
+      </w:r>
+      <w:r>
+        <w:t xml:space="preserve">sample </w:t>
+      </w:r>
+      <w:r>
+        <w:t>had</w:t>
+      </w:r>
+      <w:r>
+        <w:t xml:space="preserve"> 9</w:t>
+      </w:r>
+      <w:r>
+        <w:t>72</w:t>
+      </w:r>
+      <w:r>
+        <w:t xml:space="preserve"> </w:t>
+      </w:r>
+      <w:r>
+        <w:t xml:space="preserve">rows </w:t>
+      </w:r>
+      <w:r>
+        <w:t xml:space="preserve">which </w:t>
+      </w:r>
+      <w:r>
+        <w:t>is considered large</w:t>
+      </w:r>
+      <w:r>
+        <w:t xml:space="preserve"> enough for bootstrapping purposes</w:t>
+      </w:r>
+      <w:r>
+        <w:t xml:space="preserve"> (</w:t>
+      </w:r>
+      <w:r>
+        <w:t>Hayden, 2019).</w:t>
+      </w:r>
+      <w:r>
+        <w:rPr>
+          <w:color w:val="EE0000"/>
+        </w:rPr>
+        <w:t xml:space="preserve"> </w:t>
+      </w:r>
+      <w:r>
+        <w:rPr>
+          <w:color w:val="000000" w:themeColor="text1"/>
+        </w:rPr>
+        <w:t>First,</w:t>
+      </w:r>
+      <w:r>
+        <w:rPr>
+          <w:color w:val="000000" w:themeColor="text1"/>
+        </w:rPr>
+        <w:t xml:space="preserve"> </w:t>
+      </w:r>
+      <w:r>
+        <w:t>I inputted the dat</w:t>
+      </w:r>
+      <w:r>
+        <w:t>a</w:t>
+      </w:r>
+      <w:r>
+        <w:t xml:space="preserve"> using </w:t>
+      </w:r>
+      <w:r>
+        <w:rPr>
+          <w:i/>
+          <w:iCs/>
+        </w:rPr>
+        <w:t>pandas</w:t>
+      </w:r>
+      <w:r>
+        <w:t xml:space="preserve">, and then I built </w:t>
+      </w:r>
+      <w:r>
+        <w:t>a regression</w:t>
+      </w:r>
+      <w:r>
+        <w:t xml:space="preserve"> model with</w:t>
+      </w:r>
+      <w:r>
+        <w:t xml:space="preserve"> the follow</w:t>
+      </w:r>
+      <w:r>
+        <w:t>ing</w:t>
+      </w:r>
+      <w:r>
+        <w:t xml:space="preserve"> fea</w:t>
+      </w:r>
+      <w:r>
+        <w:t>tu</w:t>
+      </w:r>
+      <w:r>
+        <w:t>res:</w:t>
+      </w:r>
+      <w:r>
+        <w:t xml:space="preserve"> trust in the government (</w:t>
+      </w:r>
+      <w:r>
+        <w:t>continuous</w:t>
+      </w:r>
+      <w:r>
+        <w:t xml:space="preserve"> 1-5</w:t>
+      </w:r>
+      <w:r>
+        <w:t>), political spectrum (</w:t>
+      </w:r>
+      <w:r>
+        <w:t>continuous</w:t>
+      </w:r>
+      <w:r>
+        <w:t xml:space="preserve"> 1-10</w:t>
+      </w:r>
+      <w:r>
+        <w:t>) and income (</w:t>
+      </w:r>
+      <w:r>
+        <w:t>categorical</w:t>
+      </w:r>
+      <w:r>
+        <w:t xml:space="preserve"> 0/1</w:t>
+      </w:r>
+      <w:r>
+        <w:t xml:space="preserve">), to predict </w:t>
+      </w:r>
+      <w:r>
+        <w:t xml:space="preserve">the outcome: </w:t>
+      </w:r>
+      <w:r>
+        <w:t>political</w:t>
+      </w:r>
+      <w:r>
+        <w:t xml:space="preserve"> participation (</w:t>
+      </w:r>
+      <w:r>
+        <w:t>continuous</w:t>
+      </w:r>
+      <w:r>
+        <w:t xml:space="preserve"> 0-9</w:t>
+      </w:r>
+      <w:r>
+        <w:t xml:space="preserve">). </w:t>
+      </w:r>
+    </w:p>
+    <w:p>
+      <w:pPr>
+        <w:ind w:firstLine="720"/>
+      </w:pPr>
+      <w:r>
+        <w:t xml:space="preserve">I decided to visualize the sampling variability using histograms. </w:t>
+      </w:r>
+      <w:r>
+        <w:t>I adapted example code from the SciPy documentation (Virtanen et al., 2020) to build my own for-loop across the three predictors</w:t>
+      </w:r>
+      <w:r>
+        <w:t xml:space="preserve"> “(</w:t>
+      </w:r>
+      <w:hyperlink r:id="rId7" w:history="1">
+        <w:r>
+          <w:rPr>
+            <w:rStyle w:val="Hyperlink"/>
+          </w:rPr>
+          <w:t>https://docs.scipy.org/doc/scipy/reference/generated/scipy.stats.boo</w:t>
+        </w:r>
+        <w:r>
+          <w:rPr>
+            <w:rStyle w:val="Hyperlink"/>
+          </w:rPr>
+          <w:t>t</w:t>
+        </w:r>
+        <w:r>
+          <w:rPr>
+            <w:rStyle w:val="Hyperlink"/>
+          </w:rPr>
+          <w:t>strap.html</w:t>
+        </w:r>
+      </w:hyperlink>
+      <w:r>
+        <w:t xml:space="preserve">”, </w:t>
+      </w:r>
+      <w:r>
+        <w:t xml:space="preserve"> (</w:t>
+      </w:r>
+      <w:r>
+        <w:t>Virtanen</w:t>
+      </w:r>
+      <w:r>
+        <w:t>, et al., 2020)</w:t>
+      </w:r>
+      <w:r>
+        <w:t>.</w:t>
+      </w:r>
+    </w:p>
+    <w:p>
+      <w:pPr>
+        <w:ind w:firstLine="720"/>
+      </w:pPr>
+    </w:p>
+    <w:p>
+      <w:pPr>
+        <w:ind w:firstLine="720"/>
+        <w:rPr>
+          <w:b/>
+          <w:bCs/>
+        </w:rPr>
+      </w:pPr>
+      <w:r>
+        <w:rPr>
+          <w:b/>
+          <w:bCs/>
+        </w:rPr>
+        <w:t>Table 1.</w:t>
+      </w:r>
+    </w:p>
+    <w:p>
+      <w:pPr>
+        <w:ind w:firstLine="720"/>
+        <w:rPr>
+          <w:i/>
+          <w:iCs/>
+        </w:rPr>
+      </w:pPr>
+      <w:r>
+        <w:rPr>
+          <w:i/>
+          <w:iCs/>
+        </w:rPr>
+        <w:t>Sample Versus Bootstrapped Descriptives.</w:t>
+      </w:r>
+    </w:p>
+    <w:tbl>
+      <w:tblPr>
+        <w:tblStyle w:val="TableGrid"/>
+        <w:tblW w:w="0" w:type="auto"/>
+        <w:tblLook w:val="04A0" w:firstRow="1" w:lastRow="0" w:firstColumn="1" w:lastColumn="0" w:noHBand="0" w:noVBand="1"/>
+      </w:tblPr>
+      <w:tblGrid>
+        <w:gridCol w:w="1870"/>
+        <w:gridCol w:w="1870"/>
+        <w:gridCol w:w="1870"/>
+        <w:gridCol w:w="1870"/>
+        <w:gridCol w:w="1870"/>
+      </w:tblGrid>
+      <w:tr>
+        <w:tc>
+          <w:tcPr>
+            <w:tcW w:w="1870" w:type="dxa"/>
+          </w:tcPr>
+          <w:p/>
+        </w:tc>
+        <w:tc>
+          <w:tcPr>
+            <w:tcW w:w="1870" w:type="dxa"/>
+          </w:tcPr>
+          <w:p>
+            <w:pPr>
+              <w:jc w:val="center"/>
+              <w:rPr>
+                <w:b/>
+                <w:bCs/>
+              </w:rPr>
+            </w:pPr>
+            <w:r>
+              <w:rPr>
+                <w:b/>
+                <w:bCs/>
+              </w:rPr>
+              <w:t>Original Mean</w:t>
+            </w:r>
+          </w:p>
+        </w:tc>
+        <w:tc>
+          <w:tcPr>
+            <w:tcW w:w="1870" w:type="dxa"/>
+          </w:tcPr>
+          <w:p>
+            <w:pPr>
+              <w:jc w:val="center"/>
+              <w:rPr>
+                <w:b/>
+                <w:bCs/>
+              </w:rPr>
+            </w:pPr>
+            <w:r>
+              <w:rPr>
+                <w:b/>
+                <w:bCs/>
+              </w:rPr>
+              <w:t>Bootstrap Mean</w:t>
+            </w:r>
+          </w:p>
+        </w:tc>
+        <w:tc>
+          <w:tcPr>
+            <w:tcW w:w="1870" w:type="dxa"/>
+          </w:tcPr>
+          <w:p>
+            <w:pPr>
+              <w:jc w:val="center"/>
+              <w:rPr>
+                <w:b/>
+                <w:bCs/>
+              </w:rPr>
+            </w:pPr>
+            <w:r>
+              <w:rPr>
+                <w:b/>
+                <w:bCs/>
+              </w:rPr>
+              <w:t>Original S</w:t>
+            </w:r>
+            <w:r>
+              <w:rPr>
+                <w:b/>
+                <w:bCs/>
+              </w:rPr>
+              <w:t>E</w:t>
+            </w:r>
+          </w:p>
+        </w:tc>
+        <w:tc>
+          <w:tcPr>
+            <w:tcW w:w="1870" w:type="dxa"/>
+          </w:tcPr>
+          <w:p>
+            <w:pPr>
+              <w:jc w:val="center"/>
+              <w:rPr>
+                <w:b/>
+                <w:bCs/>
+              </w:rPr>
+            </w:pPr>
+            <w:r>
+              <w:rPr>
+                <w:b/>
+                <w:bCs/>
+              </w:rPr>
+              <w:t>Bootstrap SD</w:t>
+            </w:r>
+          </w:p>
+        </w:tc>
+      </w:tr>
+      <w:tr>
+        <w:tc>
+          <w:tcPr>
+            <w:tcW w:w="1870" w:type="dxa"/>
+          </w:tcPr>
+          <w:p>
+            <w:pPr>
+              <w:rPr>
+                <w:b/>
+                <w:bCs/>
+              </w:rPr>
+            </w:pPr>
+            <w:r>
+              <w:rPr>
+                <w:b/>
+                <w:bCs/>
+              </w:rPr>
+              <w:t>Intercept</w:t>
+            </w:r>
+          </w:p>
+        </w:tc>
+        <w:tc>
+          <w:tcPr>
+            <w:tcW w:w="1870" w:type="dxa"/>
+          </w:tcPr>
+          <w:p>
+            <w:pPr>
+              <w:jc w:val="center"/>
+            </w:pPr>
+            <w:r>
+              <w:t>3.8</w:t>
+            </w:r>
+            <w:r>
+              <w:t>48</w:t>
+            </w:r>
+          </w:p>
+        </w:tc>
+        <w:tc>
+          <w:tcPr>
+            <w:tcW w:w="1870" w:type="dxa"/>
+          </w:tcPr>
+          <w:p>
+            <w:pPr>
+              <w:jc w:val="center"/>
+            </w:pPr>
+            <w:r>
+              <w:t>3.833</w:t>
+            </w:r>
+          </w:p>
+        </w:tc>
+        <w:tc>
+          <w:tcPr>
+            <w:tcW w:w="1870" w:type="dxa"/>
+          </w:tcPr>
+          <w:p>
+            <w:pPr>
+              <w:jc w:val="center"/>
+            </w:pPr>
+            <w:r>
+              <w:t>0.2</w:t>
+            </w:r>
+            <w:r>
+              <w:t>75</w:t>
+            </w:r>
+          </w:p>
+        </w:tc>
+        <w:tc>
+          <w:tcPr>
+            <w:tcW w:w="1870" w:type="dxa"/>
+          </w:tcPr>
+          <w:p>
+            <w:pPr>
+              <w:jc w:val="center"/>
+            </w:pPr>
+            <w:r>
+              <w:t>0.250</w:t>
+            </w:r>
+          </w:p>
+        </w:tc>
+      </w:tr>
+      <w:tr>
+        <w:tc>
+          <w:tcPr>
+            <w:tcW w:w="1870" w:type="dxa"/>
+          </w:tcPr>
+          <w:p>
+            <w:pPr>
+              <w:rPr>
+                <w:b/>
+                <w:bCs/>
+              </w:rPr>
+            </w:pPr>
+            <w:r>
+              <w:rPr>
+                <w:b/>
+                <w:bCs/>
+              </w:rPr>
+              <w:t>Government Trust</w:t>
+            </w:r>
+          </w:p>
+        </w:tc>
+        <w:tc>
+          <w:tcPr>
+            <w:tcW w:w="1870" w:type="dxa"/>
+          </w:tcPr>
+          <w:p>
+            <w:pPr>
+              <w:jc w:val="center"/>
+            </w:pPr>
+            <w:r>
+              <w:t>-0.</w:t>
+            </w:r>
+            <w:r>
+              <w:t>185</w:t>
+            </w:r>
+          </w:p>
+        </w:tc>
+        <w:tc>
+          <w:tcPr>
+            <w:tcW w:w="1870" w:type="dxa"/>
+          </w:tcPr>
+          <w:p>
+            <w:pPr>
+              <w:jc w:val="center"/>
+            </w:pPr>
+            <w:r>
+              <w:t>-0.185</w:t>
+            </w:r>
+          </w:p>
+        </w:tc>
+        <w:tc>
+          <w:tcPr>
+            <w:tcW w:w="1870" w:type="dxa"/>
+          </w:tcPr>
+          <w:p>
+            <w:pPr>
+              <w:jc w:val="center"/>
+            </w:pPr>
+            <w:r>
+              <w:t>0.06</w:t>
+            </w:r>
+            <w:r>
+              <w:t>9</w:t>
+            </w:r>
+          </w:p>
+        </w:tc>
+        <w:tc>
+          <w:tcPr>
+            <w:tcW w:w="1870" w:type="dxa"/>
+          </w:tcPr>
+          <w:p>
+            <w:pPr>
+              <w:jc w:val="center"/>
+            </w:pPr>
+            <w:r>
+              <w:t>0.067</w:t>
+            </w:r>
+          </w:p>
+        </w:tc>
+      </w:tr>
+      <w:tr>
+        <w:tc>
+          <w:tcPr>
+            <w:tcW w:w="1870" w:type="dxa"/>
+          </w:tcPr>
+          <w:p>
+            <w:pPr>
+              <w:rPr>
+                <w:b/>
+                <w:bCs/>
+              </w:rPr>
+            </w:pPr>
+            <w:r>
+              <w:rPr>
+                <w:b/>
+                <w:bCs/>
+              </w:rPr>
+              <w:t>Political Spectrum</w:t>
+            </w:r>
+          </w:p>
+        </w:tc>
+        <w:tc>
+          <w:tcPr>
+            <w:tcW w:w="1870" w:type="dxa"/>
+          </w:tcPr>
+          <w:p>
+            <w:pPr>
+              <w:jc w:val="center"/>
+            </w:pPr>
+            <w:r>
+              <w:t>-0.0</w:t>
+            </w:r>
+            <w:r>
+              <w:t>90</w:t>
+            </w:r>
+          </w:p>
+        </w:tc>
+        <w:tc>
+          <w:tcPr>
+            <w:tcW w:w="1870" w:type="dxa"/>
+          </w:tcPr>
+          <w:p>
+            <w:pPr>
+              <w:jc w:val="center"/>
+            </w:pPr>
+            <w:r>
+              <w:t>-0.087</w:t>
+            </w:r>
+          </w:p>
+        </w:tc>
+        <w:tc>
+          <w:tcPr>
+            <w:tcW w:w="1870" w:type="dxa"/>
+          </w:tcPr>
+          <w:p>
+            <w:pPr>
+              <w:jc w:val="center"/>
+            </w:pPr>
+            <w:r>
+              <w:t>0.03</w:t>
+            </w:r>
+            <w:r>
+              <w:t>3</w:t>
+            </w:r>
+          </w:p>
+        </w:tc>
+        <w:tc>
+          <w:tcPr>
+            <w:tcW w:w="1870" w:type="dxa"/>
+          </w:tcPr>
+          <w:p>
+            <w:pPr>
+              <w:jc w:val="center"/>
+            </w:pPr>
+            <w:r>
+              <w:t>0.032</w:t>
+            </w:r>
+          </w:p>
+        </w:tc>
+      </w:tr>
+      <w:tr>
+        <w:tc>
+          <w:tcPr>
+            <w:tcW w:w="1870" w:type="dxa"/>
+          </w:tcPr>
+          <w:p>
+            <w:pPr>
+              <w:rPr>
+                <w:b/>
+                <w:bCs/>
+              </w:rPr>
+            </w:pPr>
+            <w:r>
+              <w:rPr>
+                <w:b/>
+                <w:bCs/>
+              </w:rPr>
+              <w:t>Income</w:t>
+            </w:r>
+          </w:p>
+        </w:tc>
+        <w:tc>
+          <w:tcPr>
+            <w:tcW w:w="1870" w:type="dxa"/>
+          </w:tcPr>
+          <w:p>
+            <w:pPr>
+              <w:jc w:val="center"/>
+            </w:pPr>
+            <w:r>
+              <w:t>1.</w:t>
+            </w:r>
+            <w:r>
+              <w:t>208</w:t>
+            </w:r>
+          </w:p>
+        </w:tc>
+        <w:tc>
+          <w:tcPr>
+            <w:tcW w:w="1870" w:type="dxa"/>
+          </w:tcPr>
+          <w:p>
+            <w:pPr>
+              <w:jc w:val="center"/>
+            </w:pPr>
+            <w:r>
+              <w:t>1.196</w:t>
+            </w:r>
+          </w:p>
+        </w:tc>
+        <w:tc>
+          <w:tcPr>
+            <w:tcW w:w="1870" w:type="dxa"/>
+          </w:tcPr>
+          <w:p>
+            <w:pPr>
+              <w:jc w:val="center"/>
+            </w:pPr>
+            <w:r>
+              <w:t>0.1</w:t>
+            </w:r>
+            <w:r>
+              <w:t>49</w:t>
+            </w:r>
+          </w:p>
+        </w:tc>
+        <w:tc>
+          <w:tcPr>
+            <w:tcW w:w="1870" w:type="dxa"/>
+          </w:tcPr>
+          <w:p>
+            <w:pPr>
+              <w:jc w:val="center"/>
+            </w:pPr>
+            <w:r>
+              <w:t>0.125</w:t>
+            </w:r>
+          </w:p>
+        </w:tc>
+      </w:tr>
+    </w:tbl>
+    <w:p>
+      <w:pPr>
+        <w:rPr>
+          <w:color w:val="EE0000"/>
+        </w:rPr>
+      </w:pPr>
+    </w:p>
+    <w:p>
+      <w:pPr>
+        <w:ind w:firstLine="720"/>
+        <w:rPr>
+          <w:color w:val="EE0000"/>
+        </w:rPr>
+      </w:pPr>
+    </w:p>
+    <w:p>
+      <w:r>
+        <w:t>The following</w:t>
+      </w:r>
+      <w:r>
+        <w:t xml:space="preserve"> bootstrapped</w:t>
+      </w:r>
+      <w:r>
+        <w:t xml:space="preserve"> histograms</w:t>
+      </w:r>
+      <w:r>
+        <w:t xml:space="preserve"> (and confidence intervals)</w:t>
+      </w:r>
+      <w:r>
+        <w:t xml:space="preserve"> were generated. </w:t>
+      </w:r>
+      <w:r>
+        <w:t>These</w:t>
+      </w:r>
+      <w:r>
+        <w:t xml:space="preserve"> approximate a normal distribution, with no extreme skewness or heavy tails. The overall spread is </w:t>
+      </w:r>
+      <w:r>
+        <w:t>moderate</w:t>
+      </w:r>
+      <w:r>
+        <w:t>, further supporting the stability of the regression estimates across resamples.</w:t>
+      </w:r>
+      <w:r>
+        <w:t xml:space="preserve"> </w:t>
+      </w:r>
+      <w:r>
+        <w:t xml:space="preserve"> </w:t>
       </w:r>
     </w:p>
     <w:p/>
+    <w:p>
+      <w:r>
+        <w:rPr>
+          <w:noProof/>
+          <w14:ligatures w14:val="standardContextual"/>
+        </w:rPr>
+        <w:drawing>
+          <wp:inline distT="0" distB="0" distL="0" distR="0" wp14:anchorId="1EC8E33D" wp14:editId="75E05B36">
+            <wp:extent cx="2773568" cy="2215299"/>
+            <wp:effectExtent l="0" t="0" r="0" b="0"/>
+            <wp:docPr id="1179811936" name="Picture 6" descr="A graph of a distribution of a number of points&#10;&#10;AI-generated content may be incorrect."/>
+            <wp:cNvGraphicFramePr>
+              <a:graphicFrameLocks xmlns:a="http://schemas.openxmlformats.org/drawingml/2006/main" noChangeAspect="1"/>
+            </wp:cNvGraphicFramePr>
+            <a:graphic xmlns:a="http://schemas.openxmlformats.org/drawingml/2006/main">
+              <a:graphicData uri="http://schemas.openxmlformats.org/drawingml/2006/picture">
+                <pic:pic xmlns:pic="http://schemas.openxmlformats.org/drawingml/2006/picture">
+                  <pic:nvPicPr>
+                    <pic:cNvPr id="1179811936" name="Picture 6" descr="A graph of a distribution of a number of points&#10;&#10;AI-generated content may be incorrect."/>
+                    <pic:cNvPicPr/>
+                  </pic:nvPicPr>
+                  <pic:blipFill>
+                    <a:blip r:embed="rId8" cstate="print">
+                      <a:extLst>
+                        <a:ext uri="{28A0092B-C50C-407E-A947-70E740481C1C}">
+                          <a14:useLocalDpi xmlns:a14="http://schemas.microsoft.com/office/drawing/2010/main" val="0"/>
+                        </a:ext>
+                      </a:extLst>
+                    </a:blip>
+                    <a:stretch>
+                      <a:fillRect/>
+                    </a:stretch>
+                  </pic:blipFill>
+                  <pic:spPr>
+                    <a:xfrm>
+                      <a:off x="0" y="0"/>
+                      <a:ext cx="2786674" cy="2225767"/>
+                    </a:xfrm>
+                    <a:prstGeom prst="rect">
+                      <a:avLst/>
+                    </a:prstGeom>
+                  </pic:spPr>
+                </pic:pic>
+              </a:graphicData>
+            </a:graphic>
+          </wp:inline>
+        </w:drawing>
+      </w:r>
+      <w:r>
+        <w:rPr>
+          <w:noProof/>
+          <w14:ligatures w14:val="standardContextual"/>
+        </w:rPr>
+        <w:drawing>
+          <wp:inline distT="0" distB="0" distL="0" distR="0" wp14:anchorId="117CCCE8" wp14:editId="10FA8581">
+            <wp:extent cx="2756211" cy="2158738"/>
+            <wp:effectExtent l="0" t="0" r="0" b="635"/>
+            <wp:docPr id="1039610598" name="Picture 7" descr="A graph of a diagram&#10;&#10;AI-generated content may be incorrect."/>
+            <wp:cNvGraphicFramePr>
+              <a:graphicFrameLocks xmlns:a="http://schemas.openxmlformats.org/drawingml/2006/main" noChangeAspect="1"/>
+            </wp:cNvGraphicFramePr>
+            <a:graphic xmlns:a="http://schemas.openxmlformats.org/drawingml/2006/main">
+              <a:graphicData uri="http://schemas.openxmlformats.org/drawingml/2006/picture">
+                <pic:pic xmlns:pic="http://schemas.openxmlformats.org/drawingml/2006/picture">
+                  <pic:nvPicPr>
+                    <pic:cNvPr id="1039610598" name="Picture 7" descr="A graph of a diagram&#10;&#10;AI-generated content may be incorrect."/>
+                    <pic:cNvPicPr/>
+                  </pic:nvPicPr>
+                  <pic:blipFill>
+                    <a:blip r:embed="rId9" cstate="print">
+                      <a:extLst>
+                        <a:ext uri="{28A0092B-C50C-407E-A947-70E740481C1C}">
+                          <a14:useLocalDpi xmlns:a14="http://schemas.microsoft.com/office/drawing/2010/main" val="0"/>
+                        </a:ext>
+                      </a:extLst>
+                    </a:blip>
+                    <a:stretch>
+                      <a:fillRect/>
+                    </a:stretch>
+                  </pic:blipFill>
+                  <pic:spPr>
+                    <a:xfrm>
+                      <a:off x="0" y="0"/>
+                      <a:ext cx="2765064" cy="2165672"/>
+                    </a:xfrm>
+                    <a:prstGeom prst="rect">
+                      <a:avLst/>
+                    </a:prstGeom>
+                  </pic:spPr>
+                </pic:pic>
+              </a:graphicData>
+            </a:graphic>
+          </wp:inline>
+        </w:drawing>
+      </w:r>
+      <w:r>
+        <w:rPr>
+          <w:noProof/>
+          <w14:ligatures w14:val="standardContextual"/>
+        </w:rPr>
+        <w:drawing>
+          <wp:inline distT="0" distB="0" distL="0" distR="0" wp14:anchorId="3A918488" wp14:editId="1C234AD5">
+            <wp:extent cx="2751678" cy="2290713"/>
+            <wp:effectExtent l="0" t="0" r="4445" b="0"/>
+            <wp:docPr id="1898237537" name="Picture 8" descr="A graph of a tall tower&#10;&#10;AI-generated content may be incorrect."/>
+            <wp:cNvGraphicFramePr>
+              <a:graphicFrameLocks xmlns:a="http://schemas.openxmlformats.org/drawingml/2006/main" noChangeAspect="1"/>
+            </wp:cNvGraphicFramePr>
+            <a:graphic xmlns:a="http://schemas.openxmlformats.org/drawingml/2006/main">
+              <a:graphicData uri="http://schemas.openxmlformats.org/drawingml/2006/picture">
+                <pic:pic xmlns:pic="http://schemas.openxmlformats.org/drawingml/2006/picture">
+                  <pic:nvPicPr>
+                    <pic:cNvPr id="1898237537" name="Picture 8" descr="A graph of a tall tower&#10;&#10;AI-generated content may be incorrect."/>
+                    <pic:cNvPicPr/>
+                  </pic:nvPicPr>
+                  <pic:blipFill>
+                    <a:blip r:embed="rId10" cstate="print">
+                      <a:extLst>
+                        <a:ext uri="{28A0092B-C50C-407E-A947-70E740481C1C}">
+                          <a14:useLocalDpi xmlns:a14="http://schemas.microsoft.com/office/drawing/2010/main" val="0"/>
+                        </a:ext>
+                      </a:extLst>
+                    </a:blip>
+                    <a:stretch>
+                      <a:fillRect/>
+                    </a:stretch>
+                  </pic:blipFill>
+                  <pic:spPr>
+                    <a:xfrm>
+                      <a:off x="0" y="0"/>
+                      <a:ext cx="2767528" cy="2303908"/>
+                    </a:xfrm>
+                    <a:prstGeom prst="rect">
+                      <a:avLst/>
+                    </a:prstGeom>
+                  </pic:spPr>
+                </pic:pic>
+              </a:graphicData>
+            </a:graphic>
+          </wp:inline>
+        </w:drawing>
+      </w:r>
+      <w:r>
+        <w:rPr>
+          <w:noProof/>
+          <w14:ligatures w14:val="standardContextual"/>
+        </w:rPr>
+        <w:drawing>
+          <wp:inline distT="0" distB="0" distL="0" distR="0" wp14:anchorId="01A79DF6" wp14:editId="3C657AC2">
+            <wp:extent cx="2774753" cy="2129682"/>
+            <wp:effectExtent l="0" t="0" r="0" b="4445"/>
+            <wp:docPr id="1576576212" name="Picture 9" descr="A graph of a tall blue line&#10;&#10;AI-generated content may be incorrect."/>
+            <wp:cNvGraphicFramePr>
+              <a:graphicFrameLocks xmlns:a="http://schemas.openxmlformats.org/drawingml/2006/main" noChangeAspect="1"/>
+            </wp:cNvGraphicFramePr>
+            <a:graphic xmlns:a="http://schemas.openxmlformats.org/drawingml/2006/main">
+              <a:graphicData uri="http://schemas.openxmlformats.org/drawingml/2006/picture">
+                <pic:pic xmlns:pic="http://schemas.openxmlformats.org/drawingml/2006/picture">
+                  <pic:nvPicPr>
+                    <pic:cNvPr id="1576576212" name="Picture 9" descr="A graph of a tall blue line&#10;&#10;AI-generated content may be incorrect."/>
+                    <pic:cNvPicPr/>
+                  </pic:nvPicPr>
+                  <pic:blipFill>
+                    <a:blip r:embed="rId11" cstate="print">
+                      <a:extLst>
+                        <a:ext uri="{28A0092B-C50C-407E-A947-70E740481C1C}">
+                          <a14:useLocalDpi xmlns:a14="http://schemas.microsoft.com/office/drawing/2010/main" val="0"/>
+                        </a:ext>
+                      </a:extLst>
+                    </a:blip>
+                    <a:stretch>
+                      <a:fillRect/>
+                    </a:stretch>
+                  </pic:blipFill>
+                  <pic:spPr>
+                    <a:xfrm>
+                      <a:off x="0" y="0"/>
+                      <a:ext cx="2787024" cy="2139100"/>
+                    </a:xfrm>
+                    <a:prstGeom prst="rect">
+                      <a:avLst/>
+                    </a:prstGeom>
+                  </pic:spPr>
+                </pic:pic>
+              </a:graphicData>
+            </a:graphic>
+          </wp:inline>
+        </w:drawing>
+      </w:r>
+    </w:p>
+    <w:p/>
+    <w:p>
+      <w:r>
+        <w:rPr>
+          <w:b/>
+          <w:bCs/>
+          <w:color w:val="000000" w:themeColor="text1"/>
+        </w:rPr>
+        <w:t>How stable are your estimates across bootstrapped samples?</w:t>
+      </w:r>
+      <w:r>
+        <w:rPr>
+          <w:color w:val="000000" w:themeColor="text1"/>
+        </w:rPr>
+        <w:t xml:space="preserve"> </w:t>
+      </w:r>
+      <w:r>
+        <w:t xml:space="preserve">Overall, the final average coefficients and standard deviation were </w:t>
+      </w:r>
+      <w:r>
+        <w:t>extremely</w:t>
+      </w:r>
+      <w:r>
+        <w:t xml:space="preserve"> </w:t>
+      </w:r>
+      <w:proofErr w:type="gramStart"/>
+      <w:r>
+        <w:t>similar to</w:t>
+      </w:r>
+      <w:proofErr w:type="gramEnd"/>
+      <w:r>
+        <w:t xml:space="preserve"> </w:t>
+      </w:r>
+      <w:r>
+        <w:t>my original findings, b</w:t>
+      </w:r>
+      <w:r>
+        <w:t xml:space="preserve">oth in direction and magnitude. </w:t>
+      </w:r>
+      <w:r>
+        <w:t>When evaluating the confidence intervals and min/max values across bootstraps, the estimates were very stable: none changed direction or crossed zero, and the ranges, relative to their original measurement scales, were reasonable</w:t>
+      </w:r>
+      <w:r>
+        <w:t xml:space="preserve">. </w:t>
+      </w:r>
+      <w:r>
+        <w:t xml:space="preserve">In some cases, such as </w:t>
+      </w:r>
+      <w:r>
+        <w:lastRenderedPageBreak/>
+        <w:t>income, the</w:t>
+      </w:r>
+      <w:r>
+        <w:t xml:space="preserve"> </w:t>
+      </w:r>
+      <w:r>
+        <w:t xml:space="preserve">bootstrap standard deviations were slightly smaller than </w:t>
+      </w:r>
+      <w:r>
+        <w:t>my</w:t>
+      </w:r>
+      <w:r>
+        <w:t xml:space="preserve"> </w:t>
+      </w:r>
+      <w:r>
+        <w:t xml:space="preserve">original OLS </w:t>
+      </w:r>
+      <w:r>
+        <w:t>standard errors</w:t>
+      </w:r>
+      <w:r>
+        <w:t>, indicating the estimates were more stable</w:t>
+      </w:r>
+      <w:r>
+        <w:t xml:space="preserve"> than expected</w:t>
+      </w:r>
+      <w:r>
+        <w:t>.</w:t>
+      </w:r>
+    </w:p>
     <w:p/>
     <w:p>
       <w:pPr>
-        <w:pStyle w:val="yiv7477519964msonormal"/>
-        <w:shd w:val="clear" w:color="auto" w:fill="FFFFFF"/>
-        <w:spacing w:before="180" w:beforeAutospacing="0" w:after="180" w:afterAutospacing="0"/>
         <w:rPr>
           <w:color w:val="273540"/>
         </w:rPr>
       </w:pPr>
       <w:r>
         <w:rPr>
-          <w:color w:val="273540"/>
-        </w:rPr>
-        <w:t>Take one dataset (real or synthetic), and:</w:t>
+          <w:b/>
+          <w:bCs/>
+          <w:color w:val="000000" w:themeColor="text1"/>
+        </w:rPr>
+        <w:t xml:space="preserve">Are some features consistently important? </w:t>
+      </w:r>
+      <w:r>
+        <w:t xml:space="preserve">When evaluating the individual features, they all seemed consistently important, </w:t>
+      </w:r>
+      <w:r>
+        <w:t xml:space="preserve">particularly because none of the confidence intervals contained zero, indicating consistent statistical effect. However, income had the largest relationship with political participation, across samples. Government trust was more moderate. </w:t>
+      </w:r>
+      <w:r>
+        <w:t>P</w:t>
+      </w:r>
+      <w:r>
+        <w:t>olitical spectrum placement had a smaller effect</w:t>
+      </w:r>
+      <w:r>
+        <w:t xml:space="preserve"> on average</w:t>
+      </w:r>
+      <w:r>
+        <w:t>, with its histogram centered closer to zero and its confidence interval lying nearer to zero, indicating less importance.</w:t>
+      </w:r>
+      <w:r>
+        <w:t xml:space="preserve"> This aligned with my original interpretation of the data.</w:t>
       </w:r>
     </w:p>
     <w:p>
@@ -775,383 +2548,140 @@
       </w:pPr>
       <w:r>
         <w:rPr>
-          <w:color w:val="273540"/>
-        </w:rPr>
-        <w:t>1.       Generate 100 bootstrap resamples.</w:t>
-      </w:r>
-    </w:p>
-    <w:p>
-      <w:pPr>
-        <w:pStyle w:val="yiv7477519964msonormal"/>
-        <w:shd w:val="clear" w:color="auto" w:fill="FFFFFF"/>
-        <w:spacing w:before="180" w:beforeAutospacing="0" w:after="180" w:afterAutospacing="0"/>
-        <w:rPr>
-          <w:color w:val="273540"/>
-        </w:rPr>
-      </w:pPr>
-      <w:r>
-        <w:rPr>
-          <w:color w:val="273540"/>
-        </w:rPr>
-        <w:t>2.       Fit the same model to each resample.</w:t>
-      </w:r>
-    </w:p>
-    <w:p>
-      <w:pPr>
-        <w:pStyle w:val="yiv7477519964msonormal"/>
-        <w:shd w:val="clear" w:color="auto" w:fill="FFFFFF"/>
-        <w:spacing w:before="180" w:beforeAutospacing="0" w:after="180" w:afterAutospacing="0"/>
-        <w:rPr>
-          <w:color w:val="273540"/>
-        </w:rPr>
-      </w:pPr>
-      <w:r>
-        <w:rPr>
-          <w:color w:val="273540"/>
-        </w:rPr>
-        <w:t>3.       Track the variability in the coefficients or predictions.</w:t>
-      </w:r>
-    </w:p>
-    <w:p>
-      <w:pPr>
-        <w:pStyle w:val="yiv7477519964msonormal"/>
-        <w:shd w:val="clear" w:color="auto" w:fill="FFFFFF"/>
-        <w:spacing w:before="180" w:beforeAutospacing="0" w:after="180" w:afterAutospacing="0"/>
-        <w:rPr>
-          <w:color w:val="273540"/>
-        </w:rPr>
-      </w:pPr>
-      <w:r>
-        <w:rPr>
-          <w:rStyle w:val="Strong"/>
-          <w:rFonts w:eastAsiaTheme="majorEastAsia"/>
-          <w:color w:val="273540"/>
-        </w:rPr>
-        <w:t>Questions to consider:</w:t>
-      </w:r>
-    </w:p>
-    <w:p>
-      <w:pPr>
-        <w:pStyle w:val="yiv7477519964msonormal"/>
-        <w:shd w:val="clear" w:color="auto" w:fill="FFFFFF"/>
-        <w:spacing w:before="180" w:beforeAutospacing="0" w:after="180" w:afterAutospacing="0"/>
-        <w:rPr>
-          <w:color w:val="273540"/>
-        </w:rPr>
-      </w:pPr>
-      <w:r>
-        <w:rPr>
-          <w:color w:val="273540"/>
-        </w:rPr>
-        <w:t>·        How stable are your estimates across bootstrapped samples? Estimates are relatively stable</w:t>
-      </w:r>
-    </w:p>
-    <w:p>
-      <w:pPr>
-        <w:pStyle w:val="yiv7477519964msonormal"/>
-        <w:shd w:val="clear" w:color="auto" w:fill="FFFFFF"/>
-        <w:spacing w:before="180" w:beforeAutospacing="0" w:after="180" w:afterAutospacing="0"/>
-        <w:rPr>
-          <w:color w:val="273540"/>
-        </w:rPr>
-      </w:pPr>
-      <w:r>
-        <w:rPr>
-          <w:color w:val="273540"/>
-        </w:rPr>
-        <w:t>·        Are some features consistently important?</w:t>
-      </w:r>
-    </w:p>
-    <w:p>
-      <w:pPr>
-        <w:pStyle w:val="yiv7477519964msonormal"/>
-        <w:shd w:val="clear" w:color="auto" w:fill="FFFFFF"/>
-        <w:spacing w:before="180" w:beforeAutospacing="0" w:after="180" w:afterAutospacing="0"/>
-        <w:rPr>
-          <w:color w:val="273540"/>
-        </w:rPr>
-      </w:pPr>
-      <w:r>
-        <w:rPr>
-          <w:color w:val="273540"/>
-        </w:rPr>
-        <w:t>·        What does this tell you about uncertainty in your model?</w:t>
-      </w:r>
-    </w:p>
-    <w:p>
-      <w:r>
-        <w:t xml:space="preserve">The estimates were relatively stable overall, although the confidence intervals were larger for </w:t>
+          <w:b/>
+          <w:bCs/>
+          <w:color w:val="000000" w:themeColor="text1"/>
+        </w:rPr>
+        <w:t>What does this tell you about uncertainty in your model?</w:t>
+      </w:r>
+      <w:r>
+        <w:rPr>
+          <w:color w:val="000000" w:themeColor="text1"/>
+        </w:rPr>
+        <w:t xml:space="preserve"> These results indicate that my regression coefficients and estimates are stable and robust to sampling variation. I can be more certain that my multiple regression was an adequate model to choose for the </w:t>
+      </w:r>
+      <w:r>
+        <w:t>data, and that</w:t>
+      </w:r>
+      <w:r>
+        <w:t xml:space="preserve"> my original multiple regression is not overly sensitive to </w:t>
+      </w:r>
+      <w:r>
+        <w:t>the specific sample I chose</w:t>
+      </w:r>
+      <w:r>
+        <w:t xml:space="preserve">. </w:t>
       </w:r>
     </w:p>
     <w:p/>
     <w:p>
-      <w:pPr>
-        <w:ind w:firstLine="720"/>
-      </w:pPr>
-      <w:r>
-        <w:t xml:space="preserve">For this practice, I ended up </w:t>
-      </w:r>
-      <w:r>
-        <w:t>importing</w:t>
-      </w:r>
-      <w:r>
-        <w:t xml:space="preserve"> data from a study I did last year on how trust in the government </w:t>
-      </w:r>
-      <w:r>
-        <w:t xml:space="preserve">in the United States </w:t>
-      </w:r>
-      <w:r>
-        <w:t>can predict political participation</w:t>
-      </w:r>
-      <w:r>
-        <w:t xml:space="preserve">, when controlling for </w:t>
-      </w:r>
-      <w:r>
-        <w:t>political</w:t>
-      </w:r>
-      <w:r>
-        <w:t xml:space="preserve"> </w:t>
-      </w:r>
-      <w:r>
-        <w:t>spectrum placement</w:t>
-      </w:r>
-      <w:r>
-        <w:t xml:space="preserve"> and income</w:t>
-      </w:r>
-      <w:r>
-        <w:t xml:space="preserve">, utilizing </w:t>
-      </w:r>
-      <w:r>
-        <w:t xml:space="preserve">publicly available </w:t>
-      </w:r>
-      <w:r>
-        <w:t xml:space="preserve">2014 data from ISSP. </w:t>
-      </w:r>
-      <w:r>
-        <w:t>My goal was to evaluate</w:t>
-      </w:r>
-      <w:r>
-        <w:t xml:space="preserve"> if my</w:t>
-      </w:r>
-      <w:r>
-        <w:t xml:space="preserve"> original</w:t>
-      </w:r>
-      <w:r>
-        <w:t xml:space="preserve"> estimates </w:t>
-      </w:r>
-      <w:r>
-        <w:t xml:space="preserve">would </w:t>
-      </w:r>
-      <w:r>
-        <w:t>remain</w:t>
-      </w:r>
-      <w:r>
-        <w:t xml:space="preserve"> stable across bootstrapping</w:t>
-      </w:r>
-      <w:r>
-        <w:t xml:space="preserve">. </w:t>
-      </w:r>
-      <w:r>
-        <w:t>After r</w:t>
-      </w:r>
-      <w:r>
-        <w:t>emoving missing data, m</w:t>
-      </w:r>
-      <w:r>
-        <w:t xml:space="preserve">y </w:t>
-      </w:r>
-      <w:r>
-        <w:t>sample size 9</w:t>
-      </w:r>
-      <w:r>
-        <w:t>72</w:t>
-      </w:r>
-      <w:r>
-        <w:t xml:space="preserve"> which </w:t>
-      </w:r>
-      <w:r>
-        <w:t>appears to be</w:t>
-      </w:r>
-      <w:r>
-        <w:t xml:space="preserve"> moderate enough for bootstrapping purposes</w:t>
-      </w:r>
-      <w:r>
-        <w:t xml:space="preserve"> </w:t>
-      </w:r>
-      <w:r>
-        <w:rPr>
-          <w:color w:val="EE0000"/>
-        </w:rPr>
-        <w:t>(citation)</w:t>
-      </w:r>
-      <w:r>
-        <w:rPr>
-          <w:color w:val="EE0000"/>
-        </w:rPr>
-        <w:t xml:space="preserve">. </w:t>
-      </w:r>
-      <w:r>
-        <w:rPr>
-          <w:color w:val="000000" w:themeColor="text1"/>
-        </w:rPr>
-        <w:t>First,</w:t>
-      </w:r>
-      <w:r>
-        <w:rPr>
-          <w:color w:val="000000" w:themeColor="text1"/>
-        </w:rPr>
-        <w:t xml:space="preserve"> </w:t>
-      </w:r>
-      <w:r>
-        <w:t>I inputted the dat</w:t>
-      </w:r>
-      <w:r>
-        <w:t>a</w:t>
-      </w:r>
-      <w:r>
-        <w:t xml:space="preserve"> using </w:t>
+      <w:r>
+        <w:t xml:space="preserve">Virtanen, P., </w:t>
+      </w:r>
+      <w:proofErr w:type="spellStart"/>
+      <w:r>
+        <w:t>Gommers</w:t>
+      </w:r>
+      <w:proofErr w:type="spellEnd"/>
+      <w:r>
+        <w:t xml:space="preserve">, R., Oliphant, T.E. et al. </w:t>
+      </w:r>
+      <w:r>
+        <w:t xml:space="preserve">(2020). </w:t>
+      </w:r>
+      <w:r>
+        <w:t>SciPy 1.0: fundamental algorithms for scientific computing in Python</w:t>
       </w:r>
       <w:r>
         <w:rPr>
           <w:i/>
           <w:iCs/>
         </w:rPr>
-        <w:t>pandas</w:t>
-      </w:r>
-      <w:r>
-        <w:t xml:space="preserve">, and then I built </w:t>
-      </w:r>
-      <w:r>
-        <w:t>a regression</w:t>
-      </w:r>
-      <w:r>
-        <w:t xml:space="preserve"> model with</w:t>
-      </w:r>
-      <w:r>
-        <w:t xml:space="preserve"> the follow features:</w:t>
-      </w:r>
-      <w:r>
-        <w:t xml:space="preserve"> trust in the government (</w:t>
-      </w:r>
-      <w:r>
-        <w:t>continuous</w:t>
-      </w:r>
-      <w:r>
-        <w:t xml:space="preserve">), political </w:t>
-      </w:r>
-      <w:r>
-        <w:lastRenderedPageBreak/>
-        <w:t>spectrum (</w:t>
-      </w:r>
-      <w:r>
-        <w:t>continuous</w:t>
-      </w:r>
-      <w:r>
-        <w:t>) and income (</w:t>
-      </w:r>
-      <w:r>
-        <w:t>categorical</w:t>
-      </w:r>
-      <w:r>
-        <w:t xml:space="preserve">), to predict </w:t>
-      </w:r>
-      <w:r>
-        <w:t xml:space="preserve">the outcome: </w:t>
-      </w:r>
-      <w:r>
-        <w:t>political</w:t>
-      </w:r>
-      <w:r>
-        <w:t xml:space="preserve"> participation (</w:t>
-      </w:r>
-      <w:r>
-        <w:t>continuous</w:t>
-      </w:r>
-      <w:r>
-        <w:t xml:space="preserve">). </w:t>
-      </w:r>
-    </w:p>
-    <w:p>
-      <w:pPr>
-        <w:ind w:firstLine="720"/>
-      </w:pPr>
-      <w:r>
-        <w:t xml:space="preserve">Overall, the final average </w:t>
-      </w:r>
-      <w:r>
-        <w:t>coefficients</w:t>
-      </w:r>
-      <w:r>
-        <w:t xml:space="preserve"> and standard deviation were very similar to what I </w:t>
-      </w:r>
-      <w:r>
-        <w:t>originally</w:t>
-      </w:r>
-      <w:r>
-        <w:t xml:space="preserve"> found. Both in direction and magnitude. When </w:t>
-      </w:r>
-      <w:r>
-        <w:t xml:space="preserve">evaluating the individual features, they all seemed consistently important, but particularly income. </w:t>
-      </w:r>
-      <w:r>
-        <w:t>This</w:t>
-      </w:r>
-      <w:r>
-        <w:t xml:space="preserve"> tells me that I can be more certain that my multiple regression was a</w:t>
-      </w:r>
-      <w:r>
-        <w:t xml:space="preserve">n adequate </w:t>
-      </w:r>
-      <w:r>
-        <w:t>model to choose</w:t>
-      </w:r>
-      <w:r>
-        <w:t xml:space="preserve"> and that</w:t>
-      </w:r>
-      <w:r>
-        <w:t xml:space="preserve"> my original multiple regression is not overly sensitive to sampling variation. </w:t>
-      </w:r>
-      <w:r>
-        <w:t>I decided to visualize the sampling variability using histograms. I found this code</w:t>
-      </w:r>
-      <w:r>
-        <w:t>:</w:t>
-      </w:r>
-      <w:r>
-        <w:t xml:space="preserve"> “(</w:t>
-      </w:r>
-      <w:hyperlink r:id="rId6" w:history="1">
+        <w:t xml:space="preserve">. </w:t>
+      </w:r>
+      <w:r>
+        <w:rPr>
+          <w:i/>
+          <w:iCs/>
+        </w:rPr>
+        <w:t>Nature Methods</w:t>
+      </w:r>
+      <w:r>
+        <w:rPr>
+          <w:i/>
+          <w:iCs/>
+        </w:rPr>
+        <w:t xml:space="preserve">, </w:t>
+      </w:r>
+      <w:r>
+        <w:rPr>
+          <w:rStyle w:val="Emphasis"/>
+          <w:rFonts w:eastAsiaTheme="majorEastAsia"/>
+        </w:rPr>
+        <w:t>17</w:t>
+      </w:r>
+      <w:r>
+        <w:t xml:space="preserve">(3), 261–272. </w:t>
+      </w:r>
+      <w:hyperlink r:id="rId12" w:history="1">
         <w:r>
           <w:rPr>
             <w:rStyle w:val="Hyperlink"/>
           </w:rPr>
-          <w:t>https://docs.scipy.org/doc/scipy/reference/generated/scipy.stats.bootstrap.html</w:t>
+          <w:t>https://doi.org/10.1038/s41592-019-0686-2</w:t>
         </w:r>
       </w:hyperlink>
-      <w:r>
-        <w:t xml:space="preserve">”, which I adapted to build my own </w:t>
-      </w:r>
-      <w:r>
-        <w:t>For</w:t>
-      </w:r>
-      <w:r>
-        <w:t xml:space="preserve"> loop across my different predictors.</w:t>
-      </w:r>
-      <w:r>
-        <w:t xml:space="preserve"> </w:t>
-      </w:r>
-      <w:r>
-        <w:t xml:space="preserve">The following histograms were generated. As you can </w:t>
-      </w:r>
-      <w:proofErr w:type="gramStart"/>
-      <w:r>
-        <w:t>see</w:t>
-      </w:r>
-      <w:proofErr w:type="gramEnd"/>
-      <w:r>
-        <w:t xml:space="preserve"> they all look relatively normal, with not too large variation. </w:t>
-      </w:r>
     </w:p>
+    <w:p/>
+    <w:p>
+      <w:r>
+        <w:t xml:space="preserve">Hayden, R. W. (2019). Questionable </w:t>
+      </w:r>
+      <w:r>
+        <w:t>c</w:t>
+      </w:r>
+      <w:r>
+        <w:t xml:space="preserve">laims for </w:t>
+      </w:r>
+      <w:r>
+        <w:t>s</w:t>
+      </w:r>
+      <w:r>
+        <w:t xml:space="preserve">imple </w:t>
+      </w:r>
+      <w:r>
+        <w:t>v</w:t>
+      </w:r>
+      <w:r>
+        <w:t xml:space="preserve">ersions of the </w:t>
+      </w:r>
+      <w:r>
+        <w:t>b</w:t>
+      </w:r>
+      <w:r>
+        <w:t xml:space="preserve">ootstrap. </w:t>
+      </w:r>
+      <w:r>
+        <w:rPr>
+          <w:i/>
+          <w:iCs/>
+        </w:rPr>
+        <w:t>Journal of Statistics Education, 27</w:t>
+      </w:r>
+      <w:r>
+        <w:t xml:space="preserve">(3), 208–215. </w:t>
+      </w:r>
+      <w:hyperlink r:id="rId13" w:history="1">
+        <w:r>
+          <w:rPr>
+            <w:rStyle w:val="Hyperlink"/>
+          </w:rPr>
+          <w:t>https://doi.org/10.1080/10691898.2019.1669507</w:t>
+        </w:r>
+      </w:hyperlink>
+    </w:p>
+    <w:p/>
+    <w:p/>
     <w:p/>
     <w:sectPr>
       <w:pgSz w:w="12240" w:h="15840"/>
@@ -2365,6 +3895,97 @@
       <w:spacing w:before="100" w:beforeAutospacing="1" w:after="100" w:afterAutospacing="1"/>
     </w:pPr>
   </w:style>
+  <w:style w:type="character" w:styleId="FollowedHyperlink">
+    <w:name w:val="FollowedHyperlink"/>
+    <w:basedOn w:val="DefaultParagraphFont"/>
+    <w:uiPriority w:val="99"/>
+    <w:semiHidden/>
+    <w:unhideWhenUsed/>
+    <w:rsid w:val="00040147"/>
+    <w:rPr>
+      <w:color w:val="96607D" w:themeColor="followedHyperlink"/>
+      <w:u w:val="single"/>
+    </w:rPr>
+  </w:style>
+  <w:style w:type="character" w:styleId="Emphasis">
+    <w:name w:val="Emphasis"/>
+    <w:basedOn w:val="DefaultParagraphFont"/>
+    <w:uiPriority w:val="20"/>
+    <w:qFormat/>
+    <w:rsid w:val="007738B5"/>
+    <w:rPr>
+      <w:i/>
+      <w:iCs/>
+    </w:rPr>
+  </w:style>
+  <w:style w:type="paragraph" w:styleId="HTMLPreformatted">
+    <w:name w:val="HTML Preformatted"/>
+    <w:basedOn w:val="Normal"/>
+    <w:link w:val="HTMLPreformattedChar"/>
+    <w:uiPriority w:val="99"/>
+    <w:semiHidden/>
+    <w:unhideWhenUsed/>
+    <w:rsid w:val="00AE48CE"/>
+    <w:pPr>
+      <w:tabs>
+        <w:tab w:val="left" w:pos="916"/>
+        <w:tab w:val="left" w:pos="1832"/>
+        <w:tab w:val="left" w:pos="2748"/>
+        <w:tab w:val="left" w:pos="3664"/>
+        <w:tab w:val="left" w:pos="4580"/>
+        <w:tab w:val="left" w:pos="5496"/>
+        <w:tab w:val="left" w:pos="6412"/>
+        <w:tab w:val="left" w:pos="7328"/>
+        <w:tab w:val="left" w:pos="8244"/>
+        <w:tab w:val="left" w:pos="9160"/>
+        <w:tab w:val="left" w:pos="10076"/>
+        <w:tab w:val="left" w:pos="10992"/>
+        <w:tab w:val="left" w:pos="11908"/>
+        <w:tab w:val="left" w:pos="12824"/>
+        <w:tab w:val="left" w:pos="13740"/>
+        <w:tab w:val="left" w:pos="14656"/>
+      </w:tabs>
+    </w:pPr>
+    <w:rPr>
+      <w:rFonts w:ascii="Courier New" w:hAnsi="Courier New" w:cs="Courier New"/>
+      <w:sz w:val="20"/>
+      <w:szCs w:val="20"/>
+    </w:rPr>
+  </w:style>
+  <w:style w:type="character" w:customStyle="1" w:styleId="HTMLPreformattedChar">
+    <w:name w:val="HTML Preformatted Char"/>
+    <w:basedOn w:val="DefaultParagraphFont"/>
+    <w:link w:val="HTMLPreformatted"/>
+    <w:uiPriority w:val="99"/>
+    <w:semiHidden/>
+    <w:rsid w:val="00AE48CE"/>
+    <w:rPr>
+      <w:rFonts w:ascii="Courier New" w:eastAsia="Times New Roman" w:hAnsi="Courier New" w:cs="Courier New"/>
+      <w:kern w:val="0"/>
+      <w:sz w:val="20"/>
+      <w:szCs w:val="20"/>
+      <w14:ligatures w14:val="none"/>
+    </w:rPr>
+  </w:style>
+  <w:style w:type="table" w:styleId="TableGrid">
+    <w:name w:val="Table Grid"/>
+    <w:basedOn w:val="TableNormal"/>
+    <w:uiPriority w:val="39"/>
+    <w:rsid w:val="0044711E"/>
+    <w:pPr>
+      <w:spacing w:after="0" w:line="240" w:lineRule="auto"/>
+    </w:pPr>
+    <w:tblPr>
+      <w:tblBorders>
+        <w:top w:val="single" w:sz="4" w:space="0" w:color="auto"/>
+        <w:left w:val="single" w:sz="4" w:space="0" w:color="auto"/>
+        <w:bottom w:val="single" w:sz="4" w:space="0" w:color="auto"/>
+        <w:right w:val="single" w:sz="4" w:space="0" w:color="auto"/>
+        <w:insideH w:val="single" w:sz="4" w:space="0" w:color="auto"/>
+        <w:insideV w:val="single" w:sz="4" w:space="0" w:color="auto"/>
+      </w:tblBorders>
+    </w:tblPr>
+  </w:style>
 </w:styles>
 </file>
 

</xml_diff>